<commit_message>
commit na branch dev
</commit_message>
<xml_diff>
--- a/guia de comandos.docx
+++ b/guia de comandos.docx
@@ -4,6 +4,9 @@
   <w:body>
     <w:p>
       <w:r>
+        <w:rPr>
+          <w:noProof/>
+        </w:rPr>
         <w:drawing>
           <wp:inline distT="0" distB="0" distL="0" distR="0" wp14:anchorId="69855198" wp14:editId="61FB65CD">
             <wp:extent cx="5400040" cy="2717800"/>
@@ -20,7 +23,7 @@
                     <pic:cNvPicPr/>
                   </pic:nvPicPr>
                   <pic:blipFill>
-                    <a:blip r:embed="rId4"/>
+                    <a:blip r:embed="rId5"/>
                     <a:stretch>
                       <a:fillRect/>
                     </a:stretch>
@@ -39,6 +42,27 @@
             </a:graphic>
           </wp:inline>
         </w:drawing>
+      </w:r>
+    </w:p>
+    <w:p>
+      <w:r>
+        <w:t xml:space="preserve">Agora estamos </w:t>
+      </w:r>
+      <w:proofErr w:type="gramStart"/>
+      <w:r>
+        <w:t>criando uma nova</w:t>
+      </w:r>
+      <w:proofErr w:type="gramEnd"/>
+      <w:r>
+        <w:t xml:space="preserve"> Branch!!! Com o comando: </w:t>
+      </w:r>
+      <w:proofErr w:type="spellStart"/>
+      <w:r>
+        <w:t>git</w:t>
+      </w:r>
+      <w:proofErr w:type="spellEnd"/>
+      <w:r>
+        <w:t xml:space="preserve"> checkout – b + o nome da nova Branch, nessa caso dev.</w:t>
       </w:r>
     </w:p>
     <w:sectPr>
@@ -775,4 +799,16 @@
     </a:ext>
   </a:extLst>
 </a:theme>
+</file>
+
+<file path=customXml/item1.xml><?xml version="1.0" encoding="utf-8"?>
+<b:Sources xmlns:b="http://schemas.openxmlformats.org/officeDocument/2006/bibliography" xmlns="http://schemas.openxmlformats.org/officeDocument/2006/bibliography" SelectedStyle="\APASixthEditionOfficeOnline.xsl" StyleName="APA" Version="6"/>
+</file>
+
+<file path=customXml/itemProps1.xml><?xml version="1.0" encoding="utf-8"?>
+<ds:datastoreItem xmlns:ds="http://schemas.openxmlformats.org/officeDocument/2006/customXml" ds:itemID="{7C043F46-67B2-4079-B222-56958821B182}">
+  <ds:schemaRefs>
+    <ds:schemaRef ds:uri="http://schemas.openxmlformats.org/officeDocument/2006/bibliography"/>
+  </ds:schemaRefs>
+</ds:datastoreItem>
 </file>
</xml_diff>